<commit_message>
Add white box testing to requirement file
</commit_message>
<xml_diff>
--- a/Documents/Requirement/Requirement v1.docx
+++ b/Documents/Requirement/Requirement v1.docx
@@ -166,7 +166,13 @@
         <w:t xml:space="preserve">The app consists </w:t>
       </w:r>
       <w:r>
-        <w:t xml:space="preserve">of three </w:t>
+        <w:t xml:space="preserve">of </w:t>
+      </w:r>
+      <w:r>
+        <w:t>four</w:t>
+      </w:r>
+      <w:r>
+        <w:t xml:space="preserve"> </w:t>
       </w:r>
       <w:r>
         <w:t>main functions</w:t>
@@ -215,6 +221,18 @@
       </w:r>
       <w:r>
         <w:t>est</w:t>
+      </w:r>
+    </w:p>
+    <w:p>
+      <w:pPr>
+        <w:pStyle w:val="ListParagraph"/>
+        <w:numPr>
+          <w:ilvl w:val="0"/>
+          <w:numId w:val="4"/>
+        </w:numPr>
+      </w:pPr>
+      <w:r>
+        <w:t>Tree Code</w:t>
       </w:r>
     </w:p>
     <w:p>
@@ -447,10 +465,7 @@
         <w:t>est</w:t>
       </w:r>
       <w:r>
-        <w:t xml:space="preserve">: </w:t>
-      </w:r>
-      <w:r>
-        <w:t>The main screen is a Tab Control, each Tab represents a problem and contains test cases.</w:t>
+        <w:t>: The main screen is a Tab Control, each Tab represents a problem and contains test cases.</w:t>
       </w:r>
     </w:p>
     <w:p>
@@ -699,6 +714,78 @@
         </w:numPr>
       </w:pPr>
       <w:r>
+        <w:t>Tree Code:</w:t>
+      </w:r>
+      <w:r>
+        <w:t xml:space="preserve"> Draw the structure of the code, only support </w:t>
+      </w:r>
+      <w:r>
+        <w:t>C</w:t>
+      </w:r>
+      <w:r>
+        <w:t>++ file</w:t>
+      </w:r>
+    </w:p>
+    <w:p>
+      <w:pPr>
+        <w:pStyle w:val="ListParagraph"/>
+        <w:numPr>
+          <w:ilvl w:val="1"/>
+          <w:numId w:val="5"/>
+        </w:numPr>
+        <w:rPr>
+          <w:u w:val="single"/>
+        </w:rPr>
+      </w:pPr>
+      <w:r>
+        <w:rPr>
+          <w:u w:val="single"/>
+        </w:rPr>
+        <w:lastRenderedPageBreak/>
+        <w:t>Required:</w:t>
+      </w:r>
+    </w:p>
+    <w:p>
+      <w:pPr>
+        <w:pStyle w:val="ListParagraph"/>
+        <w:numPr>
+          <w:ilvl w:val="2"/>
+          <w:numId w:val="5"/>
+        </w:numPr>
+        <w:rPr>
+          <w:u w:val="single"/>
+        </w:rPr>
+      </w:pPr>
+      <w:r>
+        <w:t>Allow user to add their cpp file</w:t>
+      </w:r>
+    </w:p>
+    <w:p>
+      <w:pPr>
+        <w:pStyle w:val="ListParagraph"/>
+        <w:numPr>
+          <w:ilvl w:val="2"/>
+          <w:numId w:val="5"/>
+        </w:numPr>
+        <w:rPr>
+          <w:u w:val="single"/>
+        </w:rPr>
+      </w:pPr>
+      <w:r>
+        <w:t>Draw out the code into a tree format</w:t>
+      </w:r>
+      <w:bookmarkStart w:id="0" w:name="_GoBack"/>
+      <w:bookmarkEnd w:id="0"/>
+    </w:p>
+    <w:p>
+      <w:pPr>
+        <w:pStyle w:val="ListParagraph"/>
+        <w:numPr>
+          <w:ilvl w:val="0"/>
+          <w:numId w:val="5"/>
+        </w:numPr>
+      </w:pPr>
+      <w:r>
         <w:t>Settings</w:t>
       </w:r>
       <w:r>
@@ -729,7 +816,6 @@
         </w:numPr>
       </w:pPr>
       <w:r>
-        <w:lastRenderedPageBreak/>
         <w:t>T</w:t>
       </w:r>
       <w:r>
@@ -942,8 +1028,6 @@
       <w:r>
         <w:t xml:space="preserve"> (red)</w:t>
       </w:r>
-      <w:bookmarkStart w:id="0" w:name="_GoBack"/>
-      <w:bookmarkEnd w:id="0"/>
       <w:r>
         <w:t xml:space="preserve">: </w:t>
       </w:r>

</xml_diff>